<commit_message>
Minor tweak to uncTime description
</commit_message>
<xml_diff>
--- a/doc/ADES_Description_24Apr2024.docx
+++ b/doc/ADES_Description_24Apr2024.docx
@@ -698,16 +698,7 @@
     </w:p>
     <w:p>
       <w:r>
-        <w:t>24</w:t>
-      </w:r>
-      <w:r>
-        <w:t>-</w:t>
-      </w:r>
-      <w:r>
-        <w:t>Ap</w:t>
-      </w:r>
-      <w:r>
-        <w:t>r</w:t>
+        <w:t>24-Apr</w:t>
       </w:r>
       <w:r>
         <w:t>-202</w:t>
@@ -32657,23 +32648,7 @@
                   <w:sz w:val="22"/>
                   <w:szCs w:val="22"/>
                 </w:rPr>
-                <w:t>http://naif.jpl.nasa.gov/pub/naif/toolkit_docs/C/req/naif_ids.</w:t>
-              </w:r>
-              <w:r>
-                <w:rPr>
-                  <w:rStyle w:val="Hyperlink"/>
-                  <w:sz w:val="22"/>
-                  <w:szCs w:val="22"/>
-                </w:rPr>
-                <w:t>h</w:t>
-              </w:r>
-              <w:r>
-                <w:rPr>
-                  <w:rStyle w:val="Hyperlink"/>
-                  <w:sz w:val="22"/>
-                  <w:szCs w:val="22"/>
-                </w:rPr>
-                <w:t>tml</w:t>
+                <w:t>http://naif.jpl.nasa.gov/pub/naif/toolkit_docs/C/req/naif_ids.html</w:t>
               </w:r>
             </w:hyperlink>
             <w:r>
@@ -40521,7 +40496,28 @@
                 <w:sz w:val="22"/>
                 <w:szCs w:val="22"/>
               </w:rPr>
-              <w:t>. In unusual cases, it can also be used to communicate the size of a large and unknown clock error that is markedly different from an observatory’s usual performance. If no calibration has been conducted then the element should be neglected.</w:t>
+              <w:t xml:space="preserve">. </w:t>
+            </w:r>
+            <w:r>
+              <w:rPr>
+                <w:sz w:val="22"/>
+                <w:szCs w:val="22"/>
+              </w:rPr>
+              <w:t>If no calibration has been conducted then the element should be neglected.</w:t>
+            </w:r>
+            <w:r>
+              <w:rPr>
+                <w:sz w:val="22"/>
+                <w:szCs w:val="22"/>
+              </w:rPr>
+              <w:t xml:space="preserve"> </w:t>
+            </w:r>
+            <w:r>
+              <w:rPr>
+                <w:sz w:val="22"/>
+                <w:szCs w:val="22"/>
+              </w:rPr>
+              <w:t xml:space="preserve">In unusual cases, it can also be used to communicate the size of a large and unknown clock error that is markedly different from an observatory’s usual performance. </w:t>
             </w:r>
           </w:p>
         </w:tc>
@@ -48109,6 +48105,7 @@
       <w:bookmarkStart w:id="48" w:name="_Ref476576078"/>
       <w:bookmarkStart w:id="49" w:name="_Toc161139895"/>
       <w:r>
+        <w:lastRenderedPageBreak/>
         <w:t>ADES in PSV</w:t>
       </w:r>
       <w:bookmarkEnd w:id="46"/>

</xml_diff>